<commit_message>
Find values to replace with Selection.Find
</commit_message>
<xml_diff>
--- a/templates/Tribals.docx
+++ b/templates/Tribals.docx
@@ -545,239 +545,218 @@
       </w:r>
     </w:p>
     <w:p/>
-    <w:p>
+    <w:p/>
+    <w:p>
+      <w:r>
+        <w:t>UP –___________Subdivision</w:t>
+      </w:r>
+    </w:p>
+    <w:p/>
+    <w:p>
+      <w:r>
+        <w:t>Reference #_______, MP(s) ______</w:t>
+      </w:r>
+    </w:p>
+    <w:p/>
+    <w:p>
+      <w:r>
+        <w:t>Location:  __________ County, State</w:t>
+      </w:r>
+    </w:p>
+    <w:p/>
+    <w:p/>
+    <w:p>
+      <w:r>
+        <w:t>__</w:t>
+      </w:r>
+      <w:r>
+        <w:t>/</w:t>
+      </w:r>
+      <w:r>
+        <w:t>__</w:t>
+      </w:r>
+      <w:r>
+        <w:t xml:space="preserve">/2015 &amp; </w:t>
+      </w:r>
+      <w:r>
+        <w:t>___</w:t>
+      </w:r>
+      <w:r>
+        <w:t>/</w:t>
+      </w:r>
+      <w:r>
+        <w:t>__</w:t>
+      </w:r>
+      <w:r>
+        <w:t>/2015 - Dates Tribal Fees were paid</w:t>
+      </w:r>
+    </w:p>
+    <w:p/>
+    <w:p>
+      <w:r>
+        <w:t>Tr</w:t>
+      </w:r>
+      <w:r>
+        <w:t>ibal Consultation Fees for TCNS</w:t>
+      </w:r>
+      <w:r>
+        <w:t xml:space="preserve"> ________</w:t>
+      </w:r>
+      <w:r>
+        <w:t>:</w:t>
+      </w:r>
+    </w:p>
+    <w:p>
+      <w:r>
+        <w:t xml:space="preserve">  </w:t>
+      </w:r>
+    </w:p>
+    <w:p>
+      <w:r>
+        <w:t>Tribe</w:t>
+      </w:r>
+      <w:r>
+        <w:t xml:space="preserve"> Fee</w:t>
+      </w:r>
+      <w:r>
+        <w:tab/>
+      </w:r>
+      <w:r>
+        <w:tab/>
+      </w:r>
+      <w:r>
+        <w:tab/>
+      </w:r>
+      <w:r>
+        <w:tab/>
+      </w:r>
+      <w:r>
+        <w:tab/>
+      </w:r>
+      <w:r>
+        <w:tab/>
+      </w:r>
+      <w:r>
+        <w:tab/>
+      </w:r>
+      <w:r>
+        <w:tab/>
+        <w:t xml:space="preserve">   </w:t>
+      </w:r>
+      <w:r>
+        <w:t xml:space="preserve">  </w:t>
+      </w:r>
+      <w:r>
+        <w:t>$</w:t>
+      </w:r>
+      <w:r>
+        <w:t>%amount%</w:t>
+      </w:r>
+    </w:p>
+    <w:p>
+      <w:pPr>
+        <w:rPr>
+          <w:u w:val="single"/>
+        </w:rPr>
+      </w:pPr>
+      <w:r>
+        <w:t>GSS Administration Fee</w:t>
+      </w:r>
+      <w:r>
+        <w:tab/>
+      </w:r>
+      <w:r>
+        <w:tab/>
+      </w:r>
+      <w:r>
+        <w:tab/>
+      </w:r>
+      <w:r>
+        <w:tab/>
+      </w:r>
+      <w:r>
+        <w:tab/>
+      </w:r>
+      <w:r>
+        <w:tab/>
+      </w:r>
+      <w:r>
+        <w:t xml:space="preserve">  </w:t>
+      </w:r>
+      <w:r>
+        <w:t xml:space="preserve">  </w:t>
+      </w:r>
+      <w:r>
+        <w:t xml:space="preserve"> </w:t>
+      </w:r>
+      <w:proofErr w:type="gramStart"/>
+      <w:r>
+        <w:rPr>
+          <w:u w:val="single"/>
+        </w:rPr>
+        <w:t>$  40</w:t>
+      </w:r>
+      <w:r>
+        <w:rPr>
+          <w:u w:val="single"/>
+        </w:rPr>
+        <w:t>.00</w:t>
+      </w:r>
+      <w:proofErr w:type="gramEnd"/>
+    </w:p>
+    <w:p>
+      <w:pPr>
+        <w:rPr>
+          <w:u w:val="single"/>
+        </w:rPr>
+      </w:pPr>
+      <w:r>
+        <w:tab/>
+      </w:r>
+    </w:p>
+    <w:p>
+      <w:r>
+        <w:t>Total Amount:</w:t>
+      </w:r>
+      <w:r>
+        <w:tab/>
+      </w:r>
+      <w:r>
+        <w:tab/>
+      </w:r>
+      <w:r>
+        <w:tab/>
+      </w:r>
+      <w:r>
+        <w:tab/>
+      </w:r>
+      <w:r>
+        <w:tab/>
+      </w:r>
+      <w:r>
+        <w:tab/>
+      </w:r>
+      <w:r>
+        <w:tab/>
+      </w:r>
+      <w:r>
+        <w:tab/>
+        <w:t xml:space="preserve"> </w:t>
+      </w:r>
+      <w:r>
+        <w:t xml:space="preserve">    </w:t>
+      </w:r>
+      <w:r>
+        <w:t>$</w:t>
+      </w:r>
+      <w:r>
+        <w:t>54</w:t>
+      </w:r>
+      <w:r>
+        <w:t>0.00</w:t>
+      </w:r>
       <w:bookmarkStart w:id="0" w:name="_GoBack"/>
       <w:bookmarkEnd w:id="0"/>
-    </w:p>
-    <w:p>
-      <w:r>
-        <w:t>UP –___________Subdivision</w:t>
-      </w:r>
-    </w:p>
-    <w:p/>
-    <w:p>
-      <w:r>
-        <w:t>Reference #_______, MP(s) ______</w:t>
-      </w:r>
-    </w:p>
-    <w:p/>
-    <w:p>
-      <w:r>
-        <w:t>Location:  __________ County, State</w:t>
-      </w:r>
-    </w:p>
-    <w:p/>
-    <w:p/>
-    <w:p>
-      <w:r>
-        <w:t>__</w:t>
-      </w:r>
-      <w:r>
-        <w:t>/</w:t>
-      </w:r>
-      <w:r>
-        <w:t>__</w:t>
-      </w:r>
-      <w:r>
-        <w:t xml:space="preserve">/2015 &amp; </w:t>
-      </w:r>
-      <w:r>
-        <w:t>___</w:t>
-      </w:r>
-      <w:r>
-        <w:t>/</w:t>
-      </w:r>
-      <w:r>
-        <w:t>__</w:t>
-      </w:r>
-      <w:r>
-        <w:t>/2015 - Dates Tribal Fees were paid</w:t>
-      </w:r>
-    </w:p>
-    <w:p/>
-    <w:p>
-      <w:r>
-        <w:t>Tr</w:t>
-      </w:r>
-      <w:r>
-        <w:t>ibal Consultation Fees for TCNS</w:t>
-      </w:r>
-      <w:r>
-        <w:t xml:space="preserve"> ________</w:t>
-      </w:r>
-      <w:r>
-        <w:t>:</w:t>
-      </w:r>
-    </w:p>
-    <w:p>
-      <w:r>
-        <w:t xml:space="preserve">  </w:t>
-      </w:r>
-    </w:p>
-    <w:p>
-      <w:r>
-        <w:t>Tribe</w:t>
-      </w:r>
-      <w:r>
-        <w:t xml:space="preserve"> Fee</w:t>
-      </w:r>
-      <w:r>
-        <w:tab/>
-      </w:r>
-      <w:r>
-        <w:tab/>
-      </w:r>
-      <w:r>
-        <w:tab/>
-      </w:r>
-      <w:r>
-        <w:tab/>
-      </w:r>
-      <w:r>
-        <w:tab/>
-      </w:r>
-      <w:r>
-        <w:tab/>
-      </w:r>
-      <w:r>
-        <w:tab/>
-      </w:r>
-      <w:r>
-        <w:tab/>
-        <w:t xml:space="preserve">   </w:t>
-      </w:r>
-      <w:r>
-        <w:t xml:space="preserve">  </w:t>
-      </w:r>
-      <w:r>
-        <w:t>$500.00</w:t>
-      </w:r>
-    </w:p>
-    <w:p>
-      <w:pPr>
-        <w:rPr>
-          <w:u w:val="single"/>
-        </w:rPr>
-      </w:pPr>
-      <w:r>
-        <w:t>GSS Administration Fee</w:t>
-      </w:r>
-      <w:r>
-        <w:tab/>
-      </w:r>
-      <w:r>
-        <w:tab/>
-      </w:r>
-      <w:r>
-        <w:tab/>
-      </w:r>
-      <w:r>
-        <w:tab/>
-      </w:r>
-      <w:r>
-        <w:tab/>
-      </w:r>
-      <w:r>
-        <w:tab/>
-      </w:r>
-      <w:r>
-        <w:t xml:space="preserve">  </w:t>
-      </w:r>
-      <w:r>
-        <w:t xml:space="preserve">  </w:t>
-      </w:r>
-      <w:r>
-        <w:t xml:space="preserve"> </w:t>
-      </w:r>
-      <w:proofErr w:type="gramStart"/>
-      <w:r>
-        <w:rPr>
-          <w:u w:val="single"/>
-        </w:rPr>
-        <w:t>$  40</w:t>
-      </w:r>
-      <w:r>
-        <w:rPr>
-          <w:u w:val="single"/>
-        </w:rPr>
-        <w:t>.00</w:t>
-      </w:r>
-      <w:proofErr w:type="gramEnd"/>
-    </w:p>
-    <w:p>
-      <w:pPr>
-        <w:rPr>
-          <w:u w:val="single"/>
-        </w:rPr>
-      </w:pPr>
-      <w:r>
-        <w:tab/>
-      </w:r>
-    </w:p>
-    <w:p>
-      <w:r>
-        <w:t>Total Amount:</w:t>
-      </w:r>
-      <w:r>
-        <w:tab/>
-      </w:r>
-      <w:r>
-        <w:tab/>
-      </w:r>
-      <w:r>
-        <w:tab/>
-      </w:r>
-      <w:r>
-        <w:tab/>
-      </w:r>
-      <w:r>
-        <w:tab/>
-      </w:r>
-      <w:r>
-        <w:tab/>
-      </w:r>
-      <w:r>
-        <w:tab/>
-      </w:r>
-      <w:r>
-        <w:tab/>
-        <w:t xml:space="preserve"> </w:t>
-      </w:r>
-      <w:r>
-        <w:t xml:space="preserve">    </w:t>
-      </w:r>
-      <w:r>
-        <w:t>$</w:t>
-      </w:r>
-      <w:r>
-        <w:t>54</w:t>
-      </w:r>
-      <w:r>
-        <w:t>0.00</w:t>
-      </w:r>
-    </w:p>
-    <w:p/>
-    <w:p>
-      <w:pPr>
-        <w:pStyle w:val="BodyText"/>
-        <w:kinsoku w:val="0"/>
-        <w:overflowPunct w:val="0"/>
-        <w:ind w:firstLine="0"/>
-        <w:rPr>
-          <w:color w:val="000000"/>
-        </w:rPr>
-      </w:pPr>
-    </w:p>
-    <w:p>
-      <w:pPr>
-        <w:pStyle w:val="BodyText"/>
-        <w:kinsoku w:val="0"/>
-        <w:overflowPunct w:val="0"/>
-        <w:ind w:firstLine="0"/>
-        <w:rPr>
-          <w:color w:val="000000"/>
-        </w:rPr>
-      </w:pPr>
     </w:p>
     <w:sectPr>
       <w:type w:val="continuous"/>

</xml_diff>

<commit_message>
Use submit dialogue to send replace data. Successfully run multiple find&replaces
</commit_message>
<xml_diff>
--- a/templates/Tribals.docx
+++ b/templates/Tribals.docx
@@ -288,7 +288,6 @@
         </w:rPr>
         <w:t xml:space="preserve"> </w:t>
       </w:r>
-      <w:proofErr w:type="gramStart"/>
       <w:r>
         <w:rPr>
           <w:color w:val="111D88"/>
@@ -315,7 +314,6 @@
         </w:rPr>
         <w:t>•</w:t>
       </w:r>
-      <w:proofErr w:type="gramEnd"/>
       <w:r>
         <w:rPr>
           <w:color w:val="CFBBB2"/>
@@ -541,7 +539,10 @@
     <w:p/>
     <w:p>
       <w:r>
-        <w:t>Supporting Documentation for Invoice #15________</w:t>
+        <w:t>Supporting Documentation for Invoice #15</w:t>
+      </w:r>
+      <w:r>
+        <w:t>_invoice_num_</w:t>
       </w:r>
     </w:p>
     <w:p/>
@@ -650,113 +651,111 @@
         <w:t>$</w:t>
       </w:r>
       <w:r>
-        <w:t>%amount%</w:t>
-      </w:r>
-    </w:p>
-    <w:p>
-      <w:pPr>
-        <w:rPr>
-          <w:u w:val="single"/>
-        </w:rPr>
-      </w:pPr>
-      <w:r>
-        <w:t>GSS Administration Fee</w:t>
-      </w:r>
-      <w:r>
-        <w:tab/>
-      </w:r>
-      <w:r>
-        <w:tab/>
-      </w:r>
-      <w:r>
-        <w:tab/>
-      </w:r>
-      <w:r>
-        <w:tab/>
-      </w:r>
-      <w:r>
-        <w:tab/>
-      </w:r>
-      <w:r>
-        <w:tab/>
-      </w:r>
-      <w:r>
-        <w:t xml:space="preserve">  </w:t>
-      </w:r>
-      <w:r>
-        <w:t xml:space="preserve">  </w:t>
-      </w:r>
-      <w:r>
-        <w:t xml:space="preserve"> </w:t>
-      </w:r>
-      <w:proofErr w:type="gramStart"/>
-      <w:r>
-        <w:rPr>
-          <w:u w:val="single"/>
-        </w:rPr>
-        <w:t>$  40</w:t>
-      </w:r>
-      <w:r>
-        <w:rPr>
-          <w:u w:val="single"/>
-        </w:rPr>
-        <w:t>.00</w:t>
-      </w:r>
-      <w:proofErr w:type="gramEnd"/>
-    </w:p>
-    <w:p>
-      <w:pPr>
-        <w:rPr>
-          <w:u w:val="single"/>
-        </w:rPr>
-      </w:pPr>
-      <w:r>
-        <w:tab/>
-      </w:r>
-    </w:p>
-    <w:p>
-      <w:r>
-        <w:t>Total Amount:</w:t>
-      </w:r>
-      <w:r>
-        <w:tab/>
-      </w:r>
-      <w:r>
-        <w:tab/>
-      </w:r>
-      <w:r>
-        <w:tab/>
-      </w:r>
-      <w:r>
-        <w:tab/>
-      </w:r>
-      <w:r>
-        <w:tab/>
-      </w:r>
-      <w:r>
-        <w:tab/>
-      </w:r>
-      <w:r>
-        <w:tab/>
-      </w:r>
-      <w:r>
-        <w:tab/>
-        <w:t xml:space="preserve"> </w:t>
-      </w:r>
-      <w:r>
-        <w:t xml:space="preserve">    </w:t>
-      </w:r>
-      <w:r>
-        <w:t>$</w:t>
-      </w:r>
-      <w:r>
-        <w:t>54</w:t>
-      </w:r>
-      <w:r>
-        <w:t>0.00</w:t>
+        <w:t>_amount_</w:t>
       </w:r>
       <w:bookmarkStart w:id="0" w:name="_GoBack"/>
       <w:bookmarkEnd w:id="0"/>
+    </w:p>
+    <w:p>
+      <w:pPr>
+        <w:rPr>
+          <w:u w:val="single"/>
+        </w:rPr>
+      </w:pPr>
+      <w:r>
+        <w:t>GSS Administration Fee</w:t>
+      </w:r>
+      <w:r>
+        <w:tab/>
+      </w:r>
+      <w:r>
+        <w:tab/>
+      </w:r>
+      <w:r>
+        <w:tab/>
+      </w:r>
+      <w:r>
+        <w:tab/>
+      </w:r>
+      <w:r>
+        <w:tab/>
+      </w:r>
+      <w:r>
+        <w:tab/>
+      </w:r>
+      <w:r>
+        <w:t xml:space="preserve">  </w:t>
+      </w:r>
+      <w:r>
+        <w:t xml:space="preserve">  </w:t>
+      </w:r>
+      <w:r>
+        <w:t xml:space="preserve"> </w:t>
+      </w:r>
+      <w:r>
+        <w:rPr>
+          <w:u w:val="single"/>
+        </w:rPr>
+        <w:t>$  40</w:t>
+      </w:r>
+      <w:r>
+        <w:rPr>
+          <w:u w:val="single"/>
+        </w:rPr>
+        <w:t>.00</w:t>
+      </w:r>
+    </w:p>
+    <w:p>
+      <w:pPr>
+        <w:rPr>
+          <w:u w:val="single"/>
+        </w:rPr>
+      </w:pPr>
+      <w:r>
+        <w:tab/>
+      </w:r>
+    </w:p>
+    <w:p>
+      <w:r>
+        <w:t>Total Amount:</w:t>
+      </w:r>
+      <w:r>
+        <w:tab/>
+      </w:r>
+      <w:r>
+        <w:tab/>
+      </w:r>
+      <w:r>
+        <w:tab/>
+      </w:r>
+      <w:r>
+        <w:tab/>
+      </w:r>
+      <w:r>
+        <w:tab/>
+      </w:r>
+      <w:r>
+        <w:tab/>
+      </w:r>
+      <w:r>
+        <w:tab/>
+      </w:r>
+      <w:r>
+        <w:tab/>
+        <w:t xml:space="preserve"> </w:t>
+      </w:r>
+      <w:r>
+        <w:t xml:space="preserve">    </w:t>
+      </w:r>
+      <w:r>
+        <w:t>$</w:t>
+      </w:r>
+      <w:r>
+        <w:t>54</w:t>
+      </w:r>
+      <w:r>
+        <w:t>0.00</w:t>
+      </w:r>
     </w:p>
     <w:sectPr>
       <w:type w:val="continuous"/>

</xml_diff>

<commit_message>
Add labels and entry fields for data input window
</commit_message>
<xml_diff>
--- a/templates/Tribals.docx
+++ b/templates/Tribals.docx
@@ -549,20 +549,58 @@
     <w:p/>
     <w:p>
       <w:r>
-        <w:t>UP –___________Subdivision</w:t>
+        <w:t>UP –_</w:t>
+      </w:r>
+      <w:r>
+        <w:t>subdivision</w:t>
+      </w:r>
+      <w:r>
+        <w:t>_Subdivision</w:t>
       </w:r>
     </w:p>
     <w:p/>
     <w:p>
       <w:r>
-        <w:t>Reference #_______, MP(s) ______</w:t>
+        <w:t>Reference #_</w:t>
+      </w:r>
+      <w:r>
+        <w:t>reference_num</w:t>
+      </w:r>
+      <w:r>
+        <w:t>_, MP(s)</w:t>
+      </w:r>
+      <w:r>
+        <w:t>_mps_</w:t>
       </w:r>
     </w:p>
     <w:p/>
     <w:p>
       <w:r>
-        <w:t>Location:  __________ County, State</w:t>
-      </w:r>
+        <w:t xml:space="preserve">Location:  </w:t>
+      </w:r>
+      <w:r>
+        <w:t>_location_</w:t>
+      </w:r>
+      <w:r>
+        <w:t xml:space="preserve"> </w:t>
+      </w:r>
+      <w:r>
+        <w:t>_county_</w:t>
+      </w:r>
+      <w:r>
+        <w:t xml:space="preserve">, </w:t>
+      </w:r>
+      <w:r>
+        <w:t>_s</w:t>
+      </w:r>
+      <w:r>
+        <w:t>tate</w:t>
+      </w:r>
+      <w:r>
+        <w:t>_</w:t>
+      </w:r>
+      <w:bookmarkStart w:id="0" w:name="_GoBack"/>
+      <w:bookmarkEnd w:id="0"/>
     </w:p>
     <w:p/>
     <w:p/>
@@ -653,8 +691,6 @@
       <w:r>
         <w:t>_amount_</w:t>
       </w:r>
-      <w:bookmarkStart w:id="0" w:name="_GoBack"/>
-      <w:bookmarkEnd w:id="0"/>
     </w:p>
     <w:p>
       <w:pPr>

</xml_diff>

<commit_message>
Replace template placeholders using entry data
</commit_message>
<xml_diff>
--- a/templates/Tribals.docx
+++ b/templates/Tribals.docx
@@ -555,52 +555,58 @@
         <w:t>subdivision</w:t>
       </w:r>
       <w:r>
-        <w:t>_Subdivision</w:t>
-      </w:r>
-    </w:p>
-    <w:p/>
-    <w:p>
-      <w:r>
-        <w:t>Reference #_</w:t>
-      </w:r>
-      <w:r>
-        <w:t>reference_num</w:t>
-      </w:r>
-      <w:r>
-        <w:t>_, MP(s)</w:t>
-      </w:r>
-      <w:r>
-        <w:t>_mps_</w:t>
-      </w:r>
-    </w:p>
-    <w:p/>
-    <w:p>
-      <w:r>
-        <w:t xml:space="preserve">Location:  </w:t>
-      </w:r>
-      <w:r>
-        <w:t>_location_</w:t>
+        <w:t>_</w:t>
       </w:r>
       <w:r>
         <w:t xml:space="preserve"> </w:t>
-      </w:r>
-      <w:r>
-        <w:t>_county_</w:t>
-      </w:r>
-      <w:r>
-        <w:t xml:space="preserve">, </w:t>
-      </w:r>
-      <w:r>
-        <w:t>_s</w:t>
-      </w:r>
-      <w:r>
-        <w:t>tate</w:t>
-      </w:r>
-      <w:r>
-        <w:t>_</w:t>
       </w:r>
       <w:bookmarkStart w:id="0" w:name="_GoBack"/>
       <w:bookmarkEnd w:id="0"/>
+      <w:r>
+        <w:t>Subdivision</w:t>
+      </w:r>
+    </w:p>
+    <w:p/>
+    <w:p>
+      <w:r>
+        <w:t>Reference #_</w:t>
+      </w:r>
+      <w:r>
+        <w:t>reference_num</w:t>
+      </w:r>
+      <w:r>
+        <w:t>_, MP(s)</w:t>
+      </w:r>
+      <w:r>
+        <w:t>_mps_</w:t>
+      </w:r>
+    </w:p>
+    <w:p/>
+    <w:p>
+      <w:r>
+        <w:t xml:space="preserve">Location:  </w:t>
+      </w:r>
+      <w:r>
+        <w:t>_location_</w:t>
+      </w:r>
+      <w:r>
+        <w:t xml:space="preserve"> </w:t>
+      </w:r>
+      <w:r>
+        <w:t>_county_</w:t>
+      </w:r>
+      <w:r>
+        <w:t xml:space="preserve">, </w:t>
+      </w:r>
+      <w:r>
+        <w:t>_s</w:t>
+      </w:r>
+      <w:r>
+        <w:t>tate</w:t>
+      </w:r>
+      <w:r>
+        <w:t>_</w:t>
+      </w:r>
     </w:p>
     <w:p/>
     <w:p/>

</xml_diff>

<commit_message>
Add more hooks to template
</commit_message>
<xml_diff>
--- a/templates/Tribals.docx
+++ b/templates/Tribals.docx
@@ -288,6 +288,7 @@
         </w:rPr>
         <w:t xml:space="preserve"> </w:t>
       </w:r>
+      <w:proofErr w:type="gramStart"/>
       <w:r>
         <w:rPr>
           <w:color w:val="111D88"/>
@@ -314,6 +315,7 @@
         </w:rPr>
         <w:t>•</w:t>
       </w:r>
+      <w:proofErr w:type="gramEnd"/>
       <w:r>
         <w:rPr>
           <w:color w:val="CFBBB2"/>
@@ -539,10 +541,21 @@
     <w:p/>
     <w:p>
       <w:r>
-        <w:t>Supporting Documentation for Invoice #15</w:t>
-      </w:r>
-      <w:r>
-        <w:t>_invoice_num_</w:t>
+        <w:t xml:space="preserve">Supporting Documentation for </w:t>
+      </w:r>
+      <w:r>
+        <w:t>Invoice #</w:t>
+      </w:r>
+      <w:r>
+        <w:t>_</w:t>
+      </w:r>
+      <w:proofErr w:type="spellStart"/>
+      <w:r>
+        <w:t>invoice_num</w:t>
+      </w:r>
+      <w:proofErr w:type="spellEnd"/>
+      <w:r>
+        <w:t>_</w:t>
       </w:r>
     </w:p>
     <w:p/>
@@ -560,244 +573,274 @@
       <w:r>
         <w:t xml:space="preserve"> </w:t>
       </w:r>
+      <w:proofErr w:type="spellStart"/>
+      <w:r>
+        <w:t>Subdivision</w:t>
+      </w:r>
+      <w:proofErr w:type="spellEnd"/>
+    </w:p>
+    <w:p/>
+    <w:p>
+      <w:r>
+        <w:t>Reference #_</w:t>
+      </w:r>
+      <w:proofErr w:type="spellStart"/>
+      <w:r>
+        <w:t>reference_num</w:t>
+      </w:r>
+      <w:proofErr w:type="spellEnd"/>
+      <w:r>
+        <w:t>_, MP(s</w:t>
+      </w:r>
+      <w:proofErr w:type="gramStart"/>
+      <w:r>
+        <w:t>)</w:t>
+      </w:r>
+      <w:r>
+        <w:t>_</w:t>
+      </w:r>
+      <w:proofErr w:type="spellStart"/>
+      <w:proofErr w:type="gramEnd"/>
+      <w:r>
+        <w:t>mps</w:t>
+      </w:r>
+      <w:proofErr w:type="spellEnd"/>
+      <w:r>
+        <w:t>_</w:t>
+      </w:r>
+    </w:p>
+    <w:p/>
+    <w:p>
+      <w:r>
+        <w:t xml:space="preserve">Location:  </w:t>
+      </w:r>
+      <w:r>
+        <w:t>_location_</w:t>
+      </w:r>
+      <w:r>
+        <w:t xml:space="preserve"> </w:t>
+      </w:r>
+      <w:r>
+        <w:t>_county_</w:t>
+      </w:r>
+      <w:r>
+        <w:t xml:space="preserve">, </w:t>
+      </w:r>
+      <w:r>
+        <w:t>_s</w:t>
+      </w:r>
+      <w:r>
+        <w:t>tate</w:t>
+      </w:r>
+      <w:r>
+        <w:t>_</w:t>
+      </w:r>
+    </w:p>
+    <w:p/>
+    <w:p/>
+    <w:p>
+      <w:r>
+        <w:t>__</w:t>
+      </w:r>
+      <w:r>
+        <w:t>/</w:t>
+      </w:r>
+      <w:r>
+        <w:t>__</w:t>
+      </w:r>
+      <w:r>
+        <w:t xml:space="preserve">/2015 &amp; </w:t>
+      </w:r>
+      <w:r>
+        <w:t>___</w:t>
+      </w:r>
+      <w:r>
+        <w:t>/</w:t>
+      </w:r>
+      <w:r>
+        <w:t>__</w:t>
+      </w:r>
+      <w:r>
+        <w:t>/2015 - Dates Tribal Fees were paid</w:t>
+      </w:r>
+    </w:p>
+    <w:p/>
+    <w:p>
+      <w:r>
+        <w:t>Tr</w:t>
+      </w:r>
+      <w:r>
+        <w:t>ibal Consultation Fees for TCNS</w:t>
+      </w:r>
+      <w:r>
+        <w:t xml:space="preserve"> </w:t>
+      </w:r>
+      <w:r>
+        <w:t>_</w:t>
+      </w:r>
+      <w:proofErr w:type="spellStart"/>
+      <w:r>
+        <w:t>trans_ref_num</w:t>
+      </w:r>
+      <w:proofErr w:type="spellEnd"/>
+      <w:r>
+        <w:t>_</w:t>
+      </w:r>
+    </w:p>
+    <w:p>
+      <w:r>
+        <w:t xml:space="preserve">  </w:t>
+      </w:r>
+    </w:p>
+    <w:p>
+      <w:r>
+        <w:t>_tribe_</w:t>
+      </w:r>
+      <w:r>
+        <w:t xml:space="preserve"> Fee</w:t>
+      </w:r>
+      <w:r>
+        <w:tab/>
+      </w:r>
+      <w:r>
+        <w:tab/>
+      </w:r>
+      <w:r>
+        <w:tab/>
+      </w:r>
+      <w:r>
+        <w:tab/>
+      </w:r>
+      <w:r>
+        <w:tab/>
+      </w:r>
+      <w:r>
+        <w:tab/>
+      </w:r>
+      <w:r>
+        <w:tab/>
+      </w:r>
+      <w:r>
+        <w:tab/>
+        <w:t xml:space="preserve">   </w:t>
+      </w:r>
+      <w:r>
+        <w:t xml:space="preserve">  </w:t>
+      </w:r>
+      <w:r>
+        <w:t>$</w:t>
+      </w:r>
+      <w:r>
+        <w:t>_amount_</w:t>
+      </w:r>
+    </w:p>
+    <w:p>
+      <w:pPr>
+        <w:rPr>
+          <w:u w:val="single"/>
+        </w:rPr>
+      </w:pPr>
+      <w:r>
+        <w:t>GSS Administration Fee</w:t>
+      </w:r>
+      <w:r>
+        <w:tab/>
+      </w:r>
+      <w:r>
+        <w:tab/>
+      </w:r>
+      <w:r>
+        <w:tab/>
+      </w:r>
+      <w:r>
+        <w:tab/>
+      </w:r>
+      <w:r>
+        <w:tab/>
+      </w:r>
+      <w:r>
+        <w:tab/>
+      </w:r>
+      <w:r>
+        <w:t xml:space="preserve">  </w:t>
+      </w:r>
+      <w:r>
+        <w:t xml:space="preserve">  </w:t>
+      </w:r>
+      <w:r>
+        <w:t xml:space="preserve"> </w:t>
+      </w:r>
+      <w:r>
+        <w:rPr>
+          <w:u w:val="single"/>
+        </w:rPr>
+        <w:t>$_</w:t>
+      </w:r>
+      <w:proofErr w:type="spellStart"/>
+      <w:r>
+        <w:rPr>
+          <w:u w:val="single"/>
+        </w:rPr>
+        <w:t>admin_fee</w:t>
+      </w:r>
+      <w:proofErr w:type="spellEnd"/>
+      <w:r>
+        <w:rPr>
+          <w:u w:val="single"/>
+        </w:rPr>
+        <w:t>_</w:t>
+      </w:r>
+    </w:p>
+    <w:p>
+      <w:pPr>
+        <w:rPr>
+          <w:u w:val="single"/>
+        </w:rPr>
+      </w:pPr>
+      <w:r>
+        <w:tab/>
+      </w:r>
+    </w:p>
+    <w:p>
+      <w:r>
+        <w:t>Total Amount:</w:t>
+      </w:r>
+      <w:r>
+        <w:tab/>
+      </w:r>
+      <w:r>
+        <w:tab/>
+      </w:r>
+      <w:r>
+        <w:tab/>
+      </w:r>
+      <w:r>
+        <w:tab/>
+      </w:r>
+      <w:r>
+        <w:tab/>
+      </w:r>
+      <w:r>
+        <w:tab/>
+      </w:r>
+      <w:r>
+        <w:tab/>
+      </w:r>
+      <w:r>
+        <w:tab/>
+        <w:t xml:space="preserve"> </w:t>
+      </w:r>
+      <w:r>
+        <w:t xml:space="preserve">    </w:t>
+      </w:r>
+      <w:r>
+        <w:t>$</w:t>
+      </w:r>
+      <w:r>
+        <w:t>_total_</w:t>
+      </w:r>
       <w:bookmarkStart w:id="0" w:name="_GoBack"/>
       <w:bookmarkEnd w:id="0"/>
-      <w:r>
-        <w:t>Subdivision</w:t>
-      </w:r>
-    </w:p>
-    <w:p/>
-    <w:p>
-      <w:r>
-        <w:t>Reference #_</w:t>
-      </w:r>
-      <w:r>
-        <w:t>reference_num</w:t>
-      </w:r>
-      <w:r>
-        <w:t>_, MP(s)</w:t>
-      </w:r>
-      <w:r>
-        <w:t>_mps_</w:t>
-      </w:r>
-    </w:p>
-    <w:p/>
-    <w:p>
-      <w:r>
-        <w:t xml:space="preserve">Location:  </w:t>
-      </w:r>
-      <w:r>
-        <w:t>_location_</w:t>
-      </w:r>
-      <w:r>
-        <w:t xml:space="preserve"> </w:t>
-      </w:r>
-      <w:r>
-        <w:t>_county_</w:t>
-      </w:r>
-      <w:r>
-        <w:t xml:space="preserve">, </w:t>
-      </w:r>
-      <w:r>
-        <w:t>_s</w:t>
-      </w:r>
-      <w:r>
-        <w:t>tate</w:t>
-      </w:r>
-      <w:r>
-        <w:t>_</w:t>
-      </w:r>
-    </w:p>
-    <w:p/>
-    <w:p/>
-    <w:p>
-      <w:r>
-        <w:t>__</w:t>
-      </w:r>
-      <w:r>
-        <w:t>/</w:t>
-      </w:r>
-      <w:r>
-        <w:t>__</w:t>
-      </w:r>
-      <w:r>
-        <w:t xml:space="preserve">/2015 &amp; </w:t>
-      </w:r>
-      <w:r>
-        <w:t>___</w:t>
-      </w:r>
-      <w:r>
-        <w:t>/</w:t>
-      </w:r>
-      <w:r>
-        <w:t>__</w:t>
-      </w:r>
-      <w:r>
-        <w:t>/2015 - Dates Tribal Fees were paid</w:t>
-      </w:r>
-    </w:p>
-    <w:p/>
-    <w:p>
-      <w:r>
-        <w:t>Tr</w:t>
-      </w:r>
-      <w:r>
-        <w:t>ibal Consultation Fees for TCNS</w:t>
-      </w:r>
-      <w:r>
-        <w:t xml:space="preserve"> ________</w:t>
-      </w:r>
-      <w:r>
-        <w:t>:</w:t>
-      </w:r>
-    </w:p>
-    <w:p>
-      <w:r>
-        <w:t xml:space="preserve">  </w:t>
-      </w:r>
-    </w:p>
-    <w:p>
-      <w:r>
-        <w:t>Tribe</w:t>
-      </w:r>
-      <w:r>
-        <w:t xml:space="preserve"> Fee</w:t>
-      </w:r>
-      <w:r>
-        <w:tab/>
-      </w:r>
-      <w:r>
-        <w:tab/>
-      </w:r>
-      <w:r>
-        <w:tab/>
-      </w:r>
-      <w:r>
-        <w:tab/>
-      </w:r>
-      <w:r>
-        <w:tab/>
-      </w:r>
-      <w:r>
-        <w:tab/>
-      </w:r>
-      <w:r>
-        <w:tab/>
-      </w:r>
-      <w:r>
-        <w:tab/>
-        <w:t xml:space="preserve">   </w:t>
-      </w:r>
-      <w:r>
-        <w:t xml:space="preserve">  </w:t>
-      </w:r>
-      <w:r>
-        <w:t>$</w:t>
-      </w:r>
-      <w:r>
-        <w:t>_amount_</w:t>
-      </w:r>
-    </w:p>
-    <w:p>
-      <w:pPr>
-        <w:rPr>
-          <w:u w:val="single"/>
-        </w:rPr>
-      </w:pPr>
-      <w:r>
-        <w:t>GSS Administration Fee</w:t>
-      </w:r>
-      <w:r>
-        <w:tab/>
-      </w:r>
-      <w:r>
-        <w:tab/>
-      </w:r>
-      <w:r>
-        <w:tab/>
-      </w:r>
-      <w:r>
-        <w:tab/>
-      </w:r>
-      <w:r>
-        <w:tab/>
-      </w:r>
-      <w:r>
-        <w:tab/>
-      </w:r>
-      <w:r>
-        <w:t xml:space="preserve">  </w:t>
-      </w:r>
-      <w:r>
-        <w:t xml:space="preserve">  </w:t>
-      </w:r>
-      <w:r>
-        <w:t xml:space="preserve"> </w:t>
-      </w:r>
-      <w:r>
-        <w:rPr>
-          <w:u w:val="single"/>
-        </w:rPr>
-        <w:t>$  40</w:t>
-      </w:r>
-      <w:r>
-        <w:rPr>
-          <w:u w:val="single"/>
-        </w:rPr>
-        <w:t>.00</w:t>
-      </w:r>
-    </w:p>
-    <w:p>
-      <w:pPr>
-        <w:rPr>
-          <w:u w:val="single"/>
-        </w:rPr>
-      </w:pPr>
-      <w:r>
-        <w:tab/>
-      </w:r>
-    </w:p>
-    <w:p>
-      <w:r>
-        <w:t>Total Amount:</w:t>
-      </w:r>
-      <w:r>
-        <w:tab/>
-      </w:r>
-      <w:r>
-        <w:tab/>
-      </w:r>
-      <w:r>
-        <w:tab/>
-      </w:r>
-      <w:r>
-        <w:tab/>
-      </w:r>
-      <w:r>
-        <w:tab/>
-      </w:r>
-      <w:r>
-        <w:tab/>
-      </w:r>
-      <w:r>
-        <w:tab/>
-      </w:r>
-      <w:r>
-        <w:tab/>
-        <w:t xml:space="preserve"> </w:t>
-      </w:r>
-      <w:r>
-        <w:t xml:space="preserve">    </w:t>
-      </w:r>
-      <w:r>
-        <w:t>$</w:t>
-      </w:r>
-      <w:r>
-        <w:t>54</w:t>
-      </w:r>
-      <w:r>
-        <w:t>0.00</w:t>
-      </w:r>
     </w:p>
     <w:sectPr>
       <w:type w:val="continuous"/>

</xml_diff>

<commit_message>
Save transaction reference number
</commit_message>
<xml_diff>
--- a/templates/Tribals.docx
+++ b/templates/Tribals.docx
@@ -670,177 +670,174 @@
         <w:t>Tr</w:t>
       </w:r>
       <w:r>
-        <w:t>ibal Consultation Fees for TCNS</w:t>
-      </w:r>
-      <w:r>
-        <w:t xml:space="preserve"> </w:t>
-      </w:r>
-      <w:r>
-        <w:t>_</w:t>
-      </w:r>
-      <w:proofErr w:type="spellStart"/>
-      <w:r>
-        <w:t>trans_ref_num</w:t>
-      </w:r>
-      <w:proofErr w:type="spellEnd"/>
-      <w:r>
-        <w:t>_</w:t>
-      </w:r>
-    </w:p>
-    <w:p>
-      <w:r>
-        <w:t xml:space="preserve">  </w:t>
-      </w:r>
-    </w:p>
-    <w:p>
-      <w:r>
-        <w:t>_tribe_</w:t>
-      </w:r>
-      <w:r>
-        <w:t xml:space="preserve"> Fee</w:t>
-      </w:r>
-      <w:r>
-        <w:tab/>
-      </w:r>
-      <w:r>
-        <w:tab/>
-      </w:r>
-      <w:r>
-        <w:tab/>
-      </w:r>
-      <w:r>
-        <w:tab/>
-      </w:r>
-      <w:r>
-        <w:tab/>
-      </w:r>
-      <w:r>
-        <w:tab/>
-      </w:r>
-      <w:r>
-        <w:tab/>
-      </w:r>
-      <w:r>
-        <w:tab/>
-        <w:t xml:space="preserve">   </w:t>
-      </w:r>
-      <w:r>
-        <w:t xml:space="preserve">  </w:t>
-      </w:r>
-      <w:r>
-        <w:t>$</w:t>
-      </w:r>
-      <w:r>
-        <w:t>_amount_</w:t>
-      </w:r>
-    </w:p>
-    <w:p>
-      <w:pPr>
-        <w:rPr>
-          <w:u w:val="single"/>
-        </w:rPr>
-      </w:pPr>
-      <w:r>
-        <w:t>GSS Administration Fee</w:t>
-      </w:r>
-      <w:r>
-        <w:tab/>
-      </w:r>
-      <w:r>
-        <w:tab/>
-      </w:r>
-      <w:r>
-        <w:tab/>
-      </w:r>
-      <w:r>
-        <w:tab/>
-      </w:r>
-      <w:r>
-        <w:tab/>
-      </w:r>
-      <w:r>
-        <w:tab/>
-      </w:r>
-      <w:r>
-        <w:t xml:space="preserve">  </w:t>
-      </w:r>
-      <w:r>
-        <w:t xml:space="preserve">  </w:t>
-      </w:r>
-      <w:r>
-        <w:t xml:space="preserve"> </w:t>
-      </w:r>
-      <w:r>
-        <w:rPr>
-          <w:u w:val="single"/>
-        </w:rPr>
-        <w:t>$_</w:t>
-      </w:r>
-      <w:proofErr w:type="spellStart"/>
-      <w:r>
-        <w:rPr>
-          <w:u w:val="single"/>
-        </w:rPr>
-        <w:t>admin_fee</w:t>
-      </w:r>
-      <w:proofErr w:type="spellEnd"/>
-      <w:r>
-        <w:rPr>
-          <w:u w:val="single"/>
-        </w:rPr>
-        <w:t>_</w:t>
-      </w:r>
-    </w:p>
-    <w:p>
-      <w:pPr>
-        <w:rPr>
-          <w:u w:val="single"/>
-        </w:rPr>
-      </w:pPr>
-      <w:r>
-        <w:tab/>
-      </w:r>
-    </w:p>
-    <w:p>
-      <w:r>
-        <w:t>Total Amount:</w:t>
-      </w:r>
-      <w:r>
-        <w:tab/>
-      </w:r>
-      <w:r>
-        <w:tab/>
-      </w:r>
-      <w:r>
-        <w:tab/>
-      </w:r>
-      <w:r>
-        <w:tab/>
-      </w:r>
-      <w:r>
-        <w:tab/>
-      </w:r>
-      <w:r>
-        <w:tab/>
-      </w:r>
-      <w:r>
-        <w:tab/>
-      </w:r>
-      <w:r>
-        <w:tab/>
-        <w:t xml:space="preserve"> </w:t>
-      </w:r>
-      <w:r>
-        <w:t xml:space="preserve">    </w:t>
-      </w:r>
-      <w:r>
-        <w:t>$</w:t>
-      </w:r>
-      <w:r>
-        <w:t>_total_</w:t>
+        <w:t xml:space="preserve">ibal Consultation Fees for </w:t>
       </w:r>
       <w:bookmarkStart w:id="0" w:name="_GoBack"/>
       <w:bookmarkEnd w:id="0"/>
+      <w:r>
+        <w:t>_</w:t>
+      </w:r>
+      <w:proofErr w:type="spellStart"/>
+      <w:r>
+        <w:t>trans_ref_num</w:t>
+      </w:r>
+      <w:proofErr w:type="spellEnd"/>
+      <w:r>
+        <w:t>_</w:t>
+      </w:r>
+    </w:p>
+    <w:p>
+      <w:r>
+        <w:t xml:space="preserve">  </w:t>
+      </w:r>
+    </w:p>
+    <w:p>
+      <w:r>
+        <w:t>_tribe_</w:t>
+      </w:r>
+      <w:r>
+        <w:t xml:space="preserve"> Fee</w:t>
+      </w:r>
+      <w:r>
+        <w:tab/>
+      </w:r>
+      <w:r>
+        <w:tab/>
+      </w:r>
+      <w:r>
+        <w:tab/>
+      </w:r>
+      <w:r>
+        <w:tab/>
+      </w:r>
+      <w:r>
+        <w:tab/>
+      </w:r>
+      <w:r>
+        <w:tab/>
+      </w:r>
+      <w:r>
+        <w:tab/>
+      </w:r>
+      <w:r>
+        <w:tab/>
+        <w:t xml:space="preserve">   </w:t>
+      </w:r>
+      <w:r>
+        <w:t xml:space="preserve">  </w:t>
+      </w:r>
+      <w:r>
+        <w:t>$</w:t>
+      </w:r>
+      <w:r>
+        <w:t>_amount_</w:t>
+      </w:r>
+    </w:p>
+    <w:p>
+      <w:pPr>
+        <w:rPr>
+          <w:u w:val="single"/>
+        </w:rPr>
+      </w:pPr>
+      <w:r>
+        <w:t>GSS Administration Fee</w:t>
+      </w:r>
+      <w:r>
+        <w:tab/>
+      </w:r>
+      <w:r>
+        <w:tab/>
+      </w:r>
+      <w:r>
+        <w:tab/>
+      </w:r>
+      <w:r>
+        <w:tab/>
+      </w:r>
+      <w:r>
+        <w:tab/>
+      </w:r>
+      <w:r>
+        <w:tab/>
+      </w:r>
+      <w:r>
+        <w:t xml:space="preserve">  </w:t>
+      </w:r>
+      <w:r>
+        <w:t xml:space="preserve">  </w:t>
+      </w:r>
+      <w:r>
+        <w:t xml:space="preserve"> </w:t>
+      </w:r>
+      <w:r>
+        <w:rPr>
+          <w:u w:val="single"/>
+        </w:rPr>
+        <w:t>$_</w:t>
+      </w:r>
+      <w:proofErr w:type="spellStart"/>
+      <w:r>
+        <w:rPr>
+          <w:u w:val="single"/>
+        </w:rPr>
+        <w:t>admin_fee</w:t>
+      </w:r>
+      <w:proofErr w:type="spellEnd"/>
+      <w:r>
+        <w:rPr>
+          <w:u w:val="single"/>
+        </w:rPr>
+        <w:t>_</w:t>
+      </w:r>
+    </w:p>
+    <w:p>
+      <w:pPr>
+        <w:rPr>
+          <w:u w:val="single"/>
+        </w:rPr>
+      </w:pPr>
+      <w:r>
+        <w:tab/>
+      </w:r>
+    </w:p>
+    <w:p>
+      <w:r>
+        <w:t>Total Amount:</w:t>
+      </w:r>
+      <w:r>
+        <w:tab/>
+      </w:r>
+      <w:r>
+        <w:tab/>
+      </w:r>
+      <w:r>
+        <w:tab/>
+      </w:r>
+      <w:r>
+        <w:tab/>
+      </w:r>
+      <w:r>
+        <w:tab/>
+      </w:r>
+      <w:r>
+        <w:tab/>
+      </w:r>
+      <w:r>
+        <w:tab/>
+      </w:r>
+      <w:r>
+        <w:tab/>
+        <w:t xml:space="preserve"> </w:t>
+      </w:r>
+      <w:r>
+        <w:t xml:space="preserve">    </w:t>
+      </w:r>
+      <w:r>
+        <w:t>$</w:t>
+      </w:r>
+      <w:r>
+        <w:t>_total_</w:t>
+      </w:r>
     </w:p>
     <w:sectPr>
       <w:type w:val="continuous"/>

</xml_diff>

<commit_message>
Saving date tribal fees were paid, only works for one date currently
</commit_message>
<xml_diff>
--- a/templates/Tribals.docx
+++ b/templates/Tribals.docx
@@ -142,7 +142,7 @@
                                           </pic:cNvPicPr>
                                         </pic:nvPicPr>
                                         <pic:blipFill>
-                                          <a:blip r:embed="rId4">
+                                          <a:blip r:embed="rId5">
                                             <a:extLst>
                                               <a:ext uri="{28A0092B-C50C-407E-A947-70E740481C1C}">
                                                 <a14:useLocalDpi xmlns:a14="http://schemas.microsoft.com/office/drawing/2010/main" val="0"/>
@@ -227,7 +227,7 @@
                                     </pic:cNvPicPr>
                                   </pic:nvPicPr>
                                   <pic:blipFill>
-                                    <a:blip r:embed="rId5">
+                                    <a:blip r:embed="rId6">
                                       <a:extLst>
                                         <a:ext uri="{28A0092B-C50C-407E-A947-70E740481C1C}">
                                           <a14:useLocalDpi xmlns:a14="http://schemas.microsoft.com/office/drawing/2010/main" val="0"/>
@@ -428,7 +428,7 @@
           <w:spacing w:val="32"/>
         </w:rPr>
       </w:pPr>
-      <w:hyperlink r:id="rId6" w:history="1">
+      <w:hyperlink r:id="rId7" w:history="1">
         <w:r>
           <w:rPr>
             <w:color w:val="111D88"/>
@@ -456,7 +456,7 @@
         </w:rPr>
         <w:t xml:space="preserve"> </w:t>
       </w:r>
-      <w:hyperlink r:id="rId7" w:history="1">
+      <w:hyperlink r:id="rId8" w:history="1">
         <w:r>
           <w:rPr>
             <w:color w:val="111D88"/>
@@ -640,40 +640,33 @@
     <w:p/>
     <w:p>
       <w:r>
-        <w:t>__</w:t>
-      </w:r>
-      <w:r>
-        <w:t>/</w:t>
-      </w:r>
-      <w:r>
-        <w:t>__</w:t>
-      </w:r>
-      <w:r>
-        <w:t xml:space="preserve">/2015 &amp; </w:t>
-      </w:r>
-      <w:r>
-        <w:t>___</w:t>
-      </w:r>
-      <w:r>
-        <w:t>/</w:t>
-      </w:r>
-      <w:r>
-        <w:t>__</w:t>
-      </w:r>
-      <w:r>
-        <w:t>/2015 - Dates Tribal Fees were paid</w:t>
-      </w:r>
-    </w:p>
-    <w:p/>
-    <w:p>
-      <w:r>
-        <w:t>Tr</w:t>
-      </w:r>
-      <w:r>
-        <w:t xml:space="preserve">ibal Consultation Fees for </w:t>
+        <w:t>_</w:t>
+      </w:r>
+      <w:proofErr w:type="spellStart"/>
+      <w:r>
+        <w:t>date_paid</w:t>
+      </w:r>
+      <w:proofErr w:type="spellEnd"/>
+      <w:r>
+        <w:t>_</w:t>
+      </w:r>
+      <w:r>
+        <w:t xml:space="preserve"> </w:t>
       </w:r>
       <w:bookmarkStart w:id="0" w:name="_GoBack"/>
       <w:bookmarkEnd w:id="0"/>
+      <w:r>
+        <w:t>- Dates Tribal Fees were paid</w:t>
+      </w:r>
+    </w:p>
+    <w:p/>
+    <w:p>
+      <w:r>
+        <w:t>Tr</w:t>
+      </w:r>
+      <w:r>
+        <w:t xml:space="preserve">ibal Consultation Fees for </w:t>
+      </w:r>
       <w:r>
         <w:t>_</w:t>
       </w:r>
@@ -1581,4 +1574,16 @@
     </a:ext>
   </a:extLst>
 </a:theme>
+</file>
+
+<file path=customXml/item1.xml><?xml version="1.0" encoding="utf-8"?>
+<b:Sources xmlns:b="http://schemas.openxmlformats.org/officeDocument/2006/bibliography" xmlns="http://schemas.openxmlformats.org/officeDocument/2006/bibliography" SelectedStyle="\APASixthEditionOfficeOnline.xsl" StyleName="APA" Version="6"/>
+</file>
+
+<file path=customXml/itemProps1.xml><?xml version="1.0" encoding="utf-8"?>
+<ds:datastoreItem xmlns:ds="http://schemas.openxmlformats.org/officeDocument/2006/customXml" ds:itemID="{22FB24DA-BF73-41C0-83C9-9666F3CD9C0D}">
+  <ds:schemaRefs>
+    <ds:schemaRef ds:uri="http://schemas.openxmlformats.org/officeDocument/2006/bibliography"/>
+  </ds:schemaRefs>
+</ds:datastoreItem>
 </file>
</xml_diff>

<commit_message>
Fixed (most?) formatting issues
</commit_message>
<xml_diff>
--- a/templates/Tribals.docx
+++ b/templates/Tribals.docx
@@ -288,7 +288,6 @@
         </w:rPr>
         <w:t xml:space="preserve"> </w:t>
       </w:r>
-      <w:proofErr w:type="gramStart"/>
       <w:r>
         <w:rPr>
           <w:color w:val="111D88"/>
@@ -315,7 +314,6 @@
         </w:rPr>
         <w:t>•</w:t>
       </w:r>
-      <w:proofErr w:type="gramEnd"/>
       <w:r>
         <w:rPr>
           <w:color w:val="CFBBB2"/>
@@ -547,15 +545,7 @@
         <w:t>Invoice #</w:t>
       </w:r>
       <w:r>
-        <w:t>_</w:t>
-      </w:r>
-      <w:proofErr w:type="spellStart"/>
-      <w:r>
-        <w:t>invoice_num</w:t>
-      </w:r>
-      <w:proofErr w:type="spellEnd"/>
-      <w:r>
-        <w:t>_</w:t>
+        <w:t>_invoice_num_</w:t>
       </w:r>
     </w:p>
     <w:p/>
@@ -573,40 +563,23 @@
       <w:r>
         <w:t xml:space="preserve"> </w:t>
       </w:r>
-      <w:proofErr w:type="spellStart"/>
       <w:r>
         <w:t>Subdivision</w:t>
       </w:r>
-      <w:proofErr w:type="spellEnd"/>
     </w:p>
     <w:p/>
     <w:p>
       <w:r>
         <w:t>Reference #_</w:t>
       </w:r>
-      <w:proofErr w:type="spellStart"/>
       <w:r>
         <w:t>reference_num</w:t>
       </w:r>
-      <w:proofErr w:type="spellEnd"/>
-      <w:r>
-        <w:t>_, MP(s</w:t>
-      </w:r>
-      <w:proofErr w:type="gramStart"/>
-      <w:r>
-        <w:t>)</w:t>
-      </w:r>
-      <w:r>
-        <w:t>_</w:t>
-      </w:r>
-      <w:proofErr w:type="spellStart"/>
-      <w:proofErr w:type="gramEnd"/>
-      <w:r>
-        <w:t>mps</w:t>
-      </w:r>
-      <w:proofErr w:type="spellEnd"/>
-      <w:r>
-        <w:t>_</w:t>
+      <w:r>
+        <w:t>_, MP(s)</w:t>
+      </w:r>
+      <w:r>
+        <w:t>_mps_</w:t>
       </w:r>
     </w:p>
     <w:p/>
@@ -623,6 +596,11 @@
       <w:r>
         <w:t>_county_</w:t>
       </w:r>
+      <w:r>
+        <w:t xml:space="preserve"> County</w:t>
+      </w:r>
+      <w:bookmarkStart w:id="0" w:name="_GoBack"/>
+      <w:bookmarkEnd w:id="0"/>
       <w:r>
         <w:t xml:space="preserve">, </w:t>
       </w:r>
@@ -640,21 +618,11 @@
     <w:p/>
     <w:p>
       <w:r>
-        <w:t>_</w:t>
-      </w:r>
-      <w:proofErr w:type="spellStart"/>
-      <w:r>
-        <w:t>date_paid</w:t>
-      </w:r>
-      <w:proofErr w:type="spellEnd"/>
-      <w:r>
-        <w:t>_</w:t>
+        <w:t>_date_paid_</w:t>
       </w:r>
       <w:r>
         <w:t xml:space="preserve"> </w:t>
       </w:r>
-      <w:bookmarkStart w:id="0" w:name="_GoBack"/>
-      <w:bookmarkEnd w:id="0"/>
       <w:r>
         <w:t>- Dates Tribal Fees were paid</w:t>
       </w:r>
@@ -668,15 +636,10 @@
         <w:t xml:space="preserve">ibal Consultation Fees for </w:t>
       </w:r>
       <w:r>
-        <w:t>_</w:t>
-      </w:r>
-      <w:proofErr w:type="spellStart"/>
-      <w:r>
-        <w:t>trans_ref_num</w:t>
-      </w:r>
-      <w:proofErr w:type="spellEnd"/>
-      <w:r>
-        <w:t>_</w:t>
+        <w:t xml:space="preserve">TCNS </w:t>
+      </w:r>
+      <w:r>
+        <w:t>_trans_ref_num_</w:t>
       </w:r>
     </w:p>
     <w:p>
@@ -685,6 +648,12 @@
       </w:r>
     </w:p>
     <w:p>
+      <w:pPr>
+        <w:tabs>
+          <w:tab w:val="center" w:pos="6480"/>
+          <w:tab w:val="right" w:pos="7920"/>
+        </w:tabs>
+      </w:pPr>
       <w:r>
         <w:t>_tribe_</w:t>
       </w:r>
@@ -695,138 +664,70 @@
         <w:tab/>
       </w:r>
       <w:r>
+        <w:t>$</w:t>
+      </w:r>
+      <w:r>
         <w:tab/>
       </w:r>
       <w:r>
+        <w:t>_amount_</w:t>
+      </w:r>
+    </w:p>
+    <w:p>
+      <w:pPr>
+        <w:tabs>
+          <w:tab w:val="center" w:pos="6480"/>
+          <w:tab w:val="right" w:pos="7920"/>
+        </w:tabs>
+      </w:pPr>
+      <w:r>
+        <w:t>GSS Administration Fee</w:t>
+      </w:r>
+      <w:r>
         <w:tab/>
       </w:r>
       <w:r>
+        <w:rPr>
+          <w:u w:val="single"/>
+        </w:rPr>
+        <w:t>$</w:t>
+      </w:r>
+      <w:r>
+        <w:rPr>
+          <w:u w:val="single"/>
+        </w:rPr>
         <w:tab/>
       </w:r>
       <w:r>
+        <w:rPr>
+          <w:u w:val="single"/>
+        </w:rPr>
+        <w:t>_admin_fee_</w:t>
+      </w:r>
+    </w:p>
+    <w:p>
+      <w:pPr>
+        <w:rPr>
+          <w:u w:val="single"/>
+        </w:rPr>
+      </w:pPr>
+    </w:p>
+    <w:p>
+      <w:pPr>
+        <w:tabs>
+          <w:tab w:val="center" w:pos="6480"/>
+          <w:tab w:val="right" w:pos="7920"/>
+        </w:tabs>
+      </w:pPr>
+      <w:r>
+        <w:t>Total Amount:</w:t>
+      </w:r>
+      <w:r>
         <w:tab/>
+        <w:t>$</w:t>
       </w:r>
       <w:r>
         <w:tab/>
-      </w:r>
-      <w:r>
-        <w:tab/>
-      </w:r>
-      <w:r>
-        <w:tab/>
-        <w:t xml:space="preserve">   </w:t>
-      </w:r>
-      <w:r>
-        <w:t xml:space="preserve">  </w:t>
-      </w:r>
-      <w:r>
-        <w:t>$</w:t>
-      </w:r>
-      <w:r>
-        <w:t>_amount_</w:t>
-      </w:r>
-    </w:p>
-    <w:p>
-      <w:pPr>
-        <w:rPr>
-          <w:u w:val="single"/>
-        </w:rPr>
-      </w:pPr>
-      <w:r>
-        <w:t>GSS Administration Fee</w:t>
-      </w:r>
-      <w:r>
-        <w:tab/>
-      </w:r>
-      <w:r>
-        <w:tab/>
-      </w:r>
-      <w:r>
-        <w:tab/>
-      </w:r>
-      <w:r>
-        <w:tab/>
-      </w:r>
-      <w:r>
-        <w:tab/>
-      </w:r>
-      <w:r>
-        <w:tab/>
-      </w:r>
-      <w:r>
-        <w:t xml:space="preserve">  </w:t>
-      </w:r>
-      <w:r>
-        <w:t xml:space="preserve">  </w:t>
-      </w:r>
-      <w:r>
-        <w:t xml:space="preserve"> </w:t>
-      </w:r>
-      <w:r>
-        <w:rPr>
-          <w:u w:val="single"/>
-        </w:rPr>
-        <w:t>$_</w:t>
-      </w:r>
-      <w:proofErr w:type="spellStart"/>
-      <w:r>
-        <w:rPr>
-          <w:u w:val="single"/>
-        </w:rPr>
-        <w:t>admin_fee</w:t>
-      </w:r>
-      <w:proofErr w:type="spellEnd"/>
-      <w:r>
-        <w:rPr>
-          <w:u w:val="single"/>
-        </w:rPr>
-        <w:t>_</w:t>
-      </w:r>
-    </w:p>
-    <w:p>
-      <w:pPr>
-        <w:rPr>
-          <w:u w:val="single"/>
-        </w:rPr>
-      </w:pPr>
-      <w:r>
-        <w:tab/>
-      </w:r>
-    </w:p>
-    <w:p>
-      <w:r>
-        <w:t>Total Amount:</w:t>
-      </w:r>
-      <w:r>
-        <w:tab/>
-      </w:r>
-      <w:r>
-        <w:tab/>
-      </w:r>
-      <w:r>
-        <w:tab/>
-      </w:r>
-      <w:r>
-        <w:tab/>
-      </w:r>
-      <w:r>
-        <w:tab/>
-      </w:r>
-      <w:r>
-        <w:tab/>
-      </w:r>
-      <w:r>
-        <w:tab/>
-      </w:r>
-      <w:r>
-        <w:tab/>
-        <w:t xml:space="preserve"> </w:t>
-      </w:r>
-      <w:r>
-        <w:t xml:space="preserve">    </w:t>
-      </w:r>
-      <w:r>
-        <w:t>$</w:t>
       </w:r>
       <w:r>
         <w:t>_total_</w:t>
@@ -1581,7 +1482,7 @@
 </file>
 
 <file path=customXml/itemProps1.xml><?xml version="1.0" encoding="utf-8"?>
-<ds:datastoreItem xmlns:ds="http://schemas.openxmlformats.org/officeDocument/2006/customXml" ds:itemID="{22FB24DA-BF73-41C0-83C9-9666F3CD9C0D}">
+<ds:datastoreItem xmlns:ds="http://schemas.openxmlformats.org/officeDocument/2006/customXml" ds:itemID="{68712C6F-E079-4D04-9EE0-B5A21F3083A7}">
   <ds:schemaRefs>
     <ds:schemaRef ds:uri="http://schemas.openxmlformats.org/officeDocument/2006/bibliography"/>
   </ds:schemaRefs>

</xml_diff>

<commit_message>
Changes in support of mapping doc
</commit_message>
<xml_diff>
--- a/templates/Tribals.docx
+++ b/templates/Tribals.docx
@@ -579,28 +579,31 @@
         <w:t>_, MP(s)</w:t>
       </w:r>
       <w:r>
-        <w:t>_mps_</w:t>
-      </w:r>
-    </w:p>
-    <w:p/>
-    <w:p>
-      <w:r>
-        <w:t xml:space="preserve">Location:  </w:t>
-      </w:r>
-      <w:r>
-        <w:t>_location_</w:t>
-      </w:r>
-      <w:r>
-        <w:t xml:space="preserve"> </w:t>
-      </w:r>
-      <w:r>
-        <w:t>_county_</w:t>
-      </w:r>
-      <w:r>
-        <w:t xml:space="preserve"> County</w:t>
+        <w:t xml:space="preserve"> - </w:t>
       </w:r>
       <w:bookmarkStart w:id="0" w:name="_GoBack"/>
       <w:bookmarkEnd w:id="0"/>
+      <w:r>
+        <w:t>_mps_</w:t>
+      </w:r>
+    </w:p>
+    <w:p/>
+    <w:p>
+      <w:r>
+        <w:t xml:space="preserve">Location:  </w:t>
+      </w:r>
+      <w:r>
+        <w:t>_location_</w:t>
+      </w:r>
+      <w:r>
+        <w:t xml:space="preserve"> </w:t>
+      </w:r>
+      <w:r>
+        <w:t>_county_</w:t>
+      </w:r>
+      <w:r>
+        <w:t xml:space="preserve"> County</w:t>
+      </w:r>
       <w:r>
         <w:t xml:space="preserve">, </w:t>
       </w:r>
@@ -1482,7 +1485,7 @@
 </file>
 
 <file path=customXml/itemProps1.xml><?xml version="1.0" encoding="utf-8"?>
-<ds:datastoreItem xmlns:ds="http://schemas.openxmlformats.org/officeDocument/2006/customXml" ds:itemID="{68712C6F-E079-4D04-9EE0-B5A21F3083A7}">
+<ds:datastoreItem xmlns:ds="http://schemas.openxmlformats.org/officeDocument/2006/customXml" ds:itemID="{76E0818D-B97B-4A04-BCAA-C2B30892735C}">
   <ds:schemaRefs>
     <ds:schemaRef ds:uri="http://schemas.openxmlformats.org/officeDocument/2006/bibliography"/>
   </ds:schemaRefs>

</xml_diff>